<commit_message>
Improve chronology with vertical guide lines between years
Added │ separators between year columns for better visual alignment.
Bars now use ██▌ blocks with │ guides in empty cells.
Regenerated Word/PDF in landscape format.

Co-Authored-By: Claude Opus 4.6 <noreply@anthropic.com>
</commit_message>
<xml_diff>
--- a/docs/Cronologia_Hernan_Hamra.docx
+++ b/docs/Cronologia_Hernan_Hamra.docx
@@ -106,7 +106,7 @@
           <w:color w:val="1A568E"/>
           <w:sz w:val="18"/>
         </w:rPr>
-        <w:t>──── PARTE 1: INFANCIA Y SECUNDARIO (1973-1992) ──────────────────────────────────────────</w:t>
+        <w:t>──── PARTE 1: INFANCIA Y SECUNDARIO (1973-1992) ───────────────────────────────────────────────</w:t>
       </w:r>
     </w:p>
     <w:p>
@@ -120,7 +120,7 @@
         <w:spacing w:after="0" w:before="0"/>
       </w:pPr>
       <w:r>
-        <w:t xml:space="preserve">                        73 74 75 76 77 78 79 80 81 82 83 84 85 86 87 88 89 90 91 92 </w:t>
+        <w:t xml:space="preserve">                          73  74  75  76  77  78  79  80  81  82  83  84  85  86  87  88  89  90  91  92  </w:t>
       </w:r>
     </w:p>
     <w:p>
@@ -128,7 +128,7 @@
         <w:spacing w:after="0" w:before="0"/>
       </w:pPr>
       <w:r>
-        <w:t xml:space="preserve">                         0  1  2  3  4  5  6  7  8  9 10 11 12 13 14 15 16 17 18 19   ← edad</w:t>
+        <w:t xml:space="preserve">                           0   1   2   3   4   5   6   7   8   9  10  11  12  13  14  15  16  17  18  19   ← edad</w:t>
       </w:r>
     </w:p>
     <w:p>
@@ -136,7 +136,7 @@
         <w:spacing w:after="0" w:before="0"/>
       </w:pPr>
       <w:r>
-        <w:t xml:space="preserve">                        ────────────────────────────────────────────────────────────</w:t>
+        <w:t xml:space="preserve">                          ┼───┼───┼───┼───┼───┼───┼───┼───┼───┼───┼───┼───┼───┼───┼───┼───┼───┼───┼───┼───</w:t>
       </w:r>
     </w:p>
     <w:p>
@@ -156,14 +156,16 @@
         <w:spacing w:after="0" w:before="0"/>
       </w:pPr>
       <w:r>
-        <w:t>Nacimiento (0)          █  (31/07/1973)</w:t>
+        <w:t>Nacimiento (0)            ██▌ │   │   │   │   │   │   │   │   │   │   │   │   │   │   │   │   │   │   │  (31/07/1973)</w:t>
       </w:r>
     </w:p>
     <w:p>
       <w:pPr>
         <w:spacing w:after="0" w:before="0"/>
       </w:pPr>
-      <w:r/>
+      <w:r>
+        <w:t xml:space="preserve">                          │   │   │   │   │   │   │   │   │   │   │   │   │   │   │   │   │   │   │   │   </w:t>
+      </w:r>
     </w:p>
     <w:p>
       <w:pPr>
@@ -182,7 +184,7 @@
         <w:spacing w:after="0" w:before="0"/>
       </w:pPr>
       <w:r>
-        <w:t xml:space="preserve">Payasín (sala 3) (4)                █                                               </w:t>
+        <w:t xml:space="preserve">Payasín (sala 3) (4)      │   │   │   │   ██▌ │   │   │   │   │   │   │   │   │   │   │   │   │   │   │   </w:t>
       </w:r>
     </w:p>
     <w:p>
@@ -190,7 +192,7 @@
         <w:spacing w:after="0" w:before="0"/>
       </w:pPr>
       <w:r>
-        <w:t xml:space="preserve">Ramat Shalom (4-5) (5-6)               █  █                                         </w:t>
+        <w:t xml:space="preserve">Ramat Shalom (4-5) (5-6)  │   │   │   │   │   ██▌ ██▌ │   │   │   │   │   │   │   │   │   │   │   │   │   </w:t>
       </w:r>
     </w:p>
     <w:p>
@@ -198,7 +200,7 @@
         <w:spacing w:after="0" w:before="0"/>
       </w:pPr>
       <w:r>
-        <w:t xml:space="preserve">Primaria CISO (7-13)                         █  █  █  █  █  █  █                    </w:t>
+        <w:t xml:space="preserve">Primaria CISO (7-13)      │   │   │   │   │   │   │   ██▌ ██▌ ██▌ ██▌ ██▌ ██▌ ██▌ │   │   │   │   │   │   </w:t>
       </w:r>
     </w:p>
     <w:p>
@@ -206,14 +208,16 @@
         <w:spacing w:after="0" w:before="0"/>
       </w:pPr>
       <w:r>
-        <w:t>ORT → ENET Nº2 (14-19)                                            █  █  █  █  █  █  ✓ Téc.Nac.Electrónica</w:t>
+        <w:t>ORT → ENET Nº2 (14-19)    │   │   │   │   │   │   │   │   │   │   │   │   │   │   ██▌ ██▌ ██▌ ██▌ ██▌ ██▌  ✓ Téc.Nac.Electrónica</w:t>
       </w:r>
     </w:p>
     <w:p>
       <w:pPr>
         <w:spacing w:after="0" w:before="0"/>
       </w:pPr>
-      <w:r/>
+      <w:r>
+        <w:t xml:space="preserve">                          │   │   │   │   │   │   │   │   │   │   │   │   │   │   │   │   │   │   │   │   </w:t>
+      </w:r>
     </w:p>
     <w:p>
       <w:pPr>
@@ -232,7 +236,7 @@
         <w:spacing w:after="0" w:before="0"/>
       </w:pPr>
       <w:r>
-        <w:t xml:space="preserve">Fútbol (9-15)                                      █  █  █  █  █  █  █              </w:t>
+        <w:t xml:space="preserve">Fútbol (9-15)             │   │   │   │   │   │   │   │   │   ██▌ ██▌ ██▌ ██▌ ██▌ ██▌ ██▌ │   │   │   │   </w:t>
       </w:r>
     </w:p>
     <w:p>
@@ -240,7 +244,7 @@
         <w:spacing w:after="0" w:before="0"/>
       </w:pPr>
       <w:r>
-        <w:t>Natación (verano) (10-12)                              █  █  █  competitivo</w:t>
+        <w:t>Natación (verano) (10-12) │   │   │   │   │   │   │   │   │   │   ██▌ ██▌ ██▌ │   │   │   │   │   │   │  competitivo</w:t>
       </w:r>
     </w:p>
     <w:p>
@@ -248,14 +252,16 @@
         <w:spacing w:after="0" w:before="0"/>
       </w:pPr>
       <w:r>
-        <w:t xml:space="preserve">Tenis mesa (verano) (10-11)                              █  █                          </w:t>
+        <w:t xml:space="preserve">Tenis mesa (verano) (10-11)│   │   │   │   │   │   │   │   │   │   ██▌ ██▌ │   │   │   │   │   │   │   │   </w:t>
       </w:r>
     </w:p>
     <w:p>
       <w:pPr>
         <w:spacing w:after="0" w:before="0"/>
       </w:pPr>
-      <w:r/>
+      <w:r>
+        <w:t xml:space="preserve">                          │   │   │   │   │   │   │   │   │   │   │   │   │   │   │   │   │   │   │   │   </w:t>
+      </w:r>
     </w:p>
     <w:p>
       <w:pPr>
@@ -274,7 +280,7 @@
         <w:spacing w:after="0" w:before="0"/>
       </w:pPr>
       <w:r>
-        <w:t xml:space="preserve">Kung fu (10-14)                                       █  █  █  █  █                 </w:t>
+        <w:t xml:space="preserve">Kung fu (10-14)           │   │   │   │   │   │   │   │   │   │   ██▌ ██▌ ██▌ ██▌ ██▌ │   │   │   │   │   </w:t>
       </w:r>
     </w:p>
     <w:p>
@@ -282,7 +288,7 @@
         <w:spacing w:after="0" w:before="0"/>
       </w:pPr>
       <w:r>
-        <w:t xml:space="preserve">Rikudim (15-19)                                                      █  █  █  █  █  </w:t>
+        <w:t xml:space="preserve">Rikudim (15-19)           │   │   │   │   │   │   │   │   │   │   │   │   │   │   │   ██▌ ██▌ ██▌ ██▌ ██▌ </w:t>
       </w:r>
     </w:p>
     <w:p>
@@ -290,14 +296,16 @@
         <w:spacing w:after="0" w:before="0"/>
       </w:pPr>
       <w:r>
-        <w:t xml:space="preserve">Agshama (16-19)                                                         █  █  █  █  </w:t>
+        <w:t xml:space="preserve">Agshama (16-19)           │   │   │   │   │   │   │   │   │   │   │   │   │   │   │   │   ██▌ ██▌ ██▌ ██▌ </w:t>
       </w:r>
     </w:p>
     <w:p>
       <w:pPr>
         <w:spacing w:after="0" w:before="0"/>
       </w:pPr>
-      <w:r/>
+      <w:r>
+        <w:t xml:space="preserve">                          │   │   │   │   │   │   │   │   │   │   │   │   │   │   │   │   │   │   │   │   </w:t>
+      </w:r>
     </w:p>
     <w:p>
       <w:pPr>
@@ -316,7 +324,7 @@
         <w:spacing w:after="0" w:before="0"/>
       </w:pPr>
       <w:r>
-        <w:t xml:space="preserve">CISO (7-15)                                  █  █  █  █  █  █  █  █  █              </w:t>
+        <w:t xml:space="preserve">CISO (7-15)               │   │   │   │   │   │   │   ██▌ ██▌ ██▌ ██▌ ██▌ ██▌ ██▌ ██▌ ██▌ │   │   │   │   </w:t>
       </w:r>
     </w:p>
     <w:p>
@@ -324,14 +332,16 @@
         <w:spacing w:after="0" w:before="0"/>
       </w:pPr>
       <w:r>
-        <w:t xml:space="preserve">CISSAB (rikudim) (17-19)                                                   █  █  █  </w:t>
+        <w:t xml:space="preserve">CISSAB (rikudim) (17-19)  │   │   │   │   │   │   │   │   │   │   │   │   │   │   │   │   │   ██▌ ██▌ ██▌ </w:t>
       </w:r>
     </w:p>
     <w:p>
       <w:pPr>
         <w:spacing w:after="0" w:before="0"/>
       </w:pPr>
-      <w:r/>
+      <w:r>
+        <w:t xml:space="preserve">                          │   │   │   │   │   │   │   │   │   │   │   │   │   │   │   │   │   │   │   │   </w:t>
+      </w:r>
     </w:p>
     <w:p>
       <w:pPr>
@@ -350,7 +360,7 @@
         <w:spacing w:after="0" w:before="0"/>
       </w:pPr>
       <w:r>
-        <w:t xml:space="preserve">Negocio del papá (ver) (11-13)                                 █  █  █                    </w:t>
+        <w:t xml:space="preserve">Negocio del papá (ver) (11-13)│   │   │   │   │   │   │   │   │   │   │   ██▌ ██▌ ██▌ │   │   │   │   │   │   </w:t>
       </w:r>
     </w:p>
     <w:p>
@@ -358,7 +368,7 @@
         <w:spacing w:after="0" w:before="0"/>
       </w:pPr>
       <w:r>
-        <w:t xml:space="preserve">Mano Emerg.Méd.(ver) (14)                                          █                 </w:t>
+        <w:t xml:space="preserve">Mano Emerg.Méd.(ver) (14) │   │   │   │   │   │   │   │   │   │   │   │   │   │   ██▌ │   │   │   │   │   </w:t>
       </w:r>
     </w:p>
     <w:p>
@@ -366,14 +376,16 @@
         <w:spacing w:after="0" w:before="0"/>
       </w:pPr>
       <w:r>
-        <w:t xml:space="preserve">Madrich (mov.juv.) (16-19)                                                █  █  █  █  </w:t>
+        <w:t xml:space="preserve">Madrich (mov.juv.) (16-19)│   │   │   │   │   │   │   │   │   │   │   │   │   │   │   │   ██▌ ██▌ ██▌ ██▌ </w:t>
       </w:r>
     </w:p>
     <w:p>
       <w:pPr>
         <w:spacing w:after="0" w:before="0"/>
       </w:pPr>
-      <w:r/>
+      <w:r>
+        <w:t xml:space="preserve">                          │   │   │   │   │   │   │   │   │   │   │   │   │   │   │   │   │   │   │   │   </w:t>
+      </w:r>
     </w:p>
     <w:p>
       <w:pPr>
@@ -385,7 +397,7 @@
           <w:color w:val="1A568E"/>
           <w:sz w:val="18"/>
         </w:rPr>
-        <w:t>──── PARTE 2: POST-SECUNDARIO Y ERA DEPORTES (1993-2013) ─────────────────────────────────</w:t>
+        <w:t>──── PARTE 2: POST-SECUNDARIO Y ERA DEPORTES (1993-2013) ──────────────────────────────────────</w:t>
       </w:r>
     </w:p>
     <w:p>
@@ -399,7 +411,7 @@
         <w:spacing w:after="0" w:before="0"/>
       </w:pPr>
       <w:r>
-        <w:t xml:space="preserve">                        93 94 95 96 97 98 99 00 01 02 03 04 05 06 07 08 09 10 11 12 13 </w:t>
+        <w:t xml:space="preserve">                          93  94  95  96  97  98  99  00  01  02  03  04  05  06  07  08  09  10  11  12  13  </w:t>
       </w:r>
     </w:p>
     <w:p>
@@ -407,7 +419,7 @@
         <w:spacing w:after="0" w:before="0"/>
       </w:pPr>
       <w:r>
-        <w:t xml:space="preserve">                        20 21 22 23 24 25 26 27 28 29 30 31 32 33 34 35 36 37 38 39 40   ← edad</w:t>
+        <w:t xml:space="preserve">                          20  21  22  23  24  25  26  27  28  29  30  31  32  33  34  35  36  37  38  39  40   ← edad</w:t>
       </w:r>
     </w:p>
     <w:p>
@@ -415,7 +427,7 @@
         <w:spacing w:after="0" w:before="0"/>
       </w:pPr>
       <w:r>
-        <w:t xml:space="preserve">                        ───────────────────────────────────────────────────────────────</w:t>
+        <w:t xml:space="preserve">                          ┼───┼───┼───┼───┼───┼───┼───┼───┼───┼───┼───┼───┼───┼───┼───┼───┼───┼───┼───┼───┼───</w:t>
       </w:r>
     </w:p>
     <w:p>
@@ -435,7 +447,7 @@
         <w:spacing w:after="0" w:before="0"/>
       </w:pPr>
       <w:r>
-        <w:t>Terciario IMEF (21-24)     █  █  █  █  ✓ Prof.Ed.Física (98)</w:t>
+        <w:t>Terciario IMEF (21-24)    │   ██▌ ██▌ ██▌ ██▌ │   │   │   │   │   │   │   │   │   │   │   │   │   │   │   │  ✓ Prof.Ed.Física (98)</w:t>
       </w:r>
     </w:p>
     <w:p>
@@ -443,7 +455,7 @@
         <w:spacing w:after="0" w:before="0"/>
       </w:pPr>
       <w:r>
-        <w:t>Esc.Nac.Danzas (20)     █  6 meses</w:t>
+        <w:t>Esc.Nac.Danzas (20)       ██▌ │   │   │   │   │   │   │   │   │   │   │   │   │   │   │   │   │   │   │   │  6 meses</w:t>
       </w:r>
     </w:p>
     <w:p>
@@ -451,7 +463,7 @@
         <w:spacing w:after="0" w:before="0"/>
       </w:pPr>
       <w:r>
-        <w:t xml:space="preserve">Danza jazz (20-21)      █  █                                                           </w:t>
+        <w:t xml:space="preserve">Danza jazz (20-21)        ██▌ ██▌ │   │   │   │   │   │   │   │   │   │   │   │   │   │   │   │   │   │   │   </w:t>
       </w:r>
     </w:p>
     <w:p>
@@ -459,7 +471,7 @@
         <w:spacing w:after="0" w:before="0"/>
       </w:pPr>
       <w:r>
-        <w:t>Circo y acrobacia (25-26)               █  █  post-IMEF</w:t>
+        <w:t>Circo y acrobacia (25-26) │   │   │   │   │   ██▌ ██▌ │   │   │   │   │   │   │   │   │   │   │   │   │   │  post-IMEF</w:t>
       </w:r>
     </w:p>
     <w:p>
@@ -467,7 +479,7 @@
         <w:spacing w:after="0" w:before="0"/>
       </w:pPr>
       <w:r>
-        <w:t xml:space="preserve">Teatro San Martín (22)        █                                                        </w:t>
+        <w:t xml:space="preserve">Teatro San Martín (22)    │   │   ██▌ │   │   │   │   │   │   │   │   │   │   │   │   │   │   │   │   │   │   </w:t>
       </w:r>
     </w:p>
     <w:p>
@@ -475,7 +487,7 @@
         <w:spacing w:after="0" w:before="0"/>
       </w:pPr>
       <w:r>
-        <w:t>Teatro C.C.Sábato (28-31)                        █  █  █  █  ✓ Actor (~04)</w:t>
+        <w:t>Teatro C.C.Sábato (28-31) │   │   │   │   │   │   │   │   ██▌ ██▌ ██▌ ██▌ │   │   │   │   │   │   │   │   │  ✓ Actor (~04)</w:t>
       </w:r>
     </w:p>
     <w:p>
@@ -483,7 +495,7 @@
         <w:spacing w:after="0" w:before="0"/>
       </w:pPr>
       <w:r>
-        <w:t>Esc.Teatro Rubén (32-33)                                    █  █  2 años</w:t>
+        <w:t>Esc.Teatro Rubén (32-33)  │   │   │   │   │   │   │   │   │   │   │   │   ██▌ ██▌ │   │   │   │   │   │   │  2 años</w:t>
       </w:r>
     </w:p>
     <w:p>
@@ -491,7 +503,7 @@
         <w:spacing w:after="0" w:before="0"/>
       </w:pPr>
       <w:r>
-        <w:t>Clown (34-37)                                                     █  █  █  █  ~3-4 años</w:t>
+        <w:t>Clown (34-37)             │   │   │   │   │   │   │   │   │   │   │   │   │   │   ██▌ ██▌ ██▌ ██▌ │   │   │  ~3-4 años</w:t>
       </w:r>
     </w:p>
     <w:p>
@@ -499,7 +511,7 @@
         <w:spacing w:after="0" w:before="0"/>
       </w:pPr>
       <w:r>
-        <w:t xml:space="preserve">PNL (37)                                                                   █           </w:t>
+        <w:t xml:space="preserve">PNL (37)                  │   │   │   │   │   │   │   │   │   │   │   │   │   │   │   │   │   ██▌ │   │   │   </w:t>
       </w:r>
     </w:p>
     <w:p>
@@ -507,7 +519,7 @@
         <w:spacing w:after="0" w:before="0"/>
       </w:pPr>
       <w:r>
-        <w:t xml:space="preserve">FEMEC (investig.) (38-39)                                                      █  █     </w:t>
+        <w:t xml:space="preserve">FEMEC (investig.) (38-39) │   │   │   │   │   │   │   │   │   │   │   │   │   │   │   │   │   │   ██▌ ██▌ │   </w:t>
       </w:r>
     </w:p>
     <w:p>
@@ -515,14 +527,16 @@
         <w:spacing w:after="0" w:before="0"/>
       </w:pPr>
       <w:r>
-        <w:t>Lic. UNSAM (37-39)                                                         █  █  █  ✓ Lic.Ed.Fís.(12) inicio¿?</w:t>
+        <w:t>Lic. UNSAM (37-39)        │   │   │   │   │   │   │   │   │   │   │   │   │   │   │   │   │   ██▌ ██▌ ██▌ │  ✓ Lic.Ed.Fís.(12) inicio¿?</w:t>
       </w:r>
     </w:p>
     <w:p>
       <w:pPr>
         <w:spacing w:after="0" w:before="0"/>
       </w:pPr>
-      <w:r/>
+      <w:r>
+        <w:t xml:space="preserve">                          │   │   │   │   │   │   │   │   │   │   │   │   │   │   │   │   │   │   │   │   │   </w:t>
+      </w:r>
     </w:p>
     <w:p>
       <w:pPr>
@@ -541,7 +555,7 @@
         <w:spacing w:after="0" w:before="0"/>
       </w:pPr>
       <w:r>
-        <w:t xml:space="preserve">Port. eléctricos (20)   █                                                              </w:t>
+        <w:t xml:space="preserve">Port. eléctricos (20)     ██▌ │   │   │   │   │   │   │   │   │   │   │   │   │   │   │   │   │   │   │   │   </w:t>
       </w:r>
     </w:p>
     <w:p>
@@ -549,7 +563,7 @@
         <w:spacing w:after="0" w:before="0"/>
       </w:pPr>
       <w:r>
-        <w:t>Hebraica (21-22)           █  █  inicio ¿93 o 94?</w:t>
+        <w:t>Hebraica (21-22)          │   ██▌ ██▌ │   │   │   │   │   │   │   │   │   │   │   │   │   │   │   │   │   │  inicio ¿93 o 94?</w:t>
       </w:r>
     </w:p>
     <w:p>
@@ -557,7 +571,7 @@
         <w:spacing w:after="0" w:before="0"/>
       </w:pPr>
       <w:r>
-        <w:t xml:space="preserve">Mi Refugio CC (23-39)            █  █  █  █  █  █  █  █  █  █  █  █  █  █  █  █  █     </w:t>
+        <w:t xml:space="preserve">Mi Refugio CC (23-39)     │   │   │   ██▌ ██▌ ██▌ ██▌ ██▌ ██▌ ██▌ ██▌ ██▌ ██▌ ██▌ ██▌ ██▌ ██▌ ██▌ ██▌ ██▌ │   </w:t>
       </w:r>
     </w:p>
     <w:p>
@@ -565,14 +579,16 @@
         <w:spacing w:after="0" w:before="0"/>
       </w:pPr>
       <w:r>
-        <w:t xml:space="preserve">CSHA Dir.Cultura (39-40)                                                         █  █  </w:t>
+        <w:t xml:space="preserve">CSHA Dir.Cultura (39-40)  │   │   │   │   │   │   │   │   │   │   │   │   │   │   │   │   │   │   │   ██▌ ██▌ </w:t>
       </w:r>
     </w:p>
     <w:p>
       <w:pPr>
         <w:spacing w:after="0" w:before="0"/>
       </w:pPr>
-      <w:r/>
+      <w:r>
+        <w:t xml:space="preserve">                          │   │   │   │   │   │   │   │   │   │   │   │   │   │   │   │   │   │   │   │   │   </w:t>
+      </w:r>
     </w:p>
     <w:p>
       <w:pPr>
@@ -591,7 +607,7 @@
         <w:spacing w:after="0" w:before="0"/>
       </w:pPr>
       <w:r>
-        <w:t>Bialik de Devoto (23-24)         █  █  coord. adolescentes, 1ra PC</w:t>
+        <w:t>Bialik de Devoto (23-24)  │   │   │   ██▌ ██▌ │   │   │   │   │   │   │   │   │   │   │   │   │   │   │   │  coord. adolescentes, 1ra PC</w:t>
       </w:r>
     </w:p>
     <w:p>
@@ -599,7 +615,7 @@
         <w:spacing w:after="0" w:before="0"/>
       </w:pPr>
       <w:r>
-        <w:t>Ser Dinámico (23-40)             █  █  █  █  █  █  █  █  █  █  █  █  █  █  █  █  █  █  → sigue hasta 2017</w:t>
+        <w:t>Ser Dinámico (23-40)      │   │   │   ██▌ ██▌ ██▌ ██▌ ██▌ ██▌ ██▌ ██▌ ██▌ ██▌ ██▌ ██▌ ██▌ ██▌ ██▌ ██▌ ██▌ ██▌  → sigue hasta 2017</w:t>
       </w:r>
     </w:p>
     <w:p>
@@ -607,7 +623,7 @@
         <w:spacing w:after="0" w:before="0"/>
       </w:pPr>
       <w:r>
-        <w:t>└─ Personal trainer (23-40)         █  █  █  █  █  █  █  █  █  █  █  █  █  █  █  █  █  █  → sigue hasta 2022</w:t>
+        <w:t>└─ Personal trainer (23-40)│   │   │   ██▌ ██▌ ██▌ ██▌ ██▌ ██▌ ██▌ ██▌ ██▌ ██▌ ██▌ ██▌ ██▌ ██▌ ██▌ ██▌ ██▌ ██▌  → sigue hasta 2022</w:t>
       </w:r>
     </w:p>
     <w:p>
@@ -615,7 +631,7 @@
         <w:spacing w:after="0" w:before="0"/>
       </w:pPr>
       <w:r>
-        <w:t>Or Torá (Barracas) (25-28)               █  █  █  █  profe, fechas ¿?</w:t>
+        <w:t>Or Torá (Barracas) (25-28)│   │   │   │   │   ██▌ ██▌ ██▌ ██▌ │   │   │   │   │   │   │   │   │   │   │   │  profe, fechas ¿?</w:t>
       </w:r>
     </w:p>
     <w:p>
@@ -623,7 +639,7 @@
         <w:spacing w:after="0" w:before="0"/>
       </w:pPr>
       <w:r>
-        <w:t>└─ Escuelita fútbol (26-27)                  █  █  extra-escolar, 2 años ¿?</w:t>
+        <w:t>└─ Escuelita fútbol (26-27)│   │   │   │   │   │   ██▌ ██▌ │   │   │   │   │   │   │   │   │   │   │   │   │  extra-escolar, 2 años ¿?</w:t>
       </w:r>
     </w:p>
     <w:p>
@@ -631,7 +647,7 @@
         <w:spacing w:after="0" w:before="0"/>
       </w:pPr>
       <w:r>
-        <w:t>Esc.Deport. Filiol (25-26)               █  █  2 años, fechas ¿?</w:t>
+        <w:t>Esc.Deport. Filiol (25-26)│   │   │   │   │   ██▌ ██▌ │   │   │   │   │   │   │   │   │   │   │   │   │   │  2 años, fechas ¿?</w:t>
       </w:r>
     </w:p>
     <w:p>
@@ -639,7 +655,7 @@
         <w:spacing w:after="0" w:before="0"/>
       </w:pPr>
       <w:r>
-        <w:t>Colegio en Ruta 11 (25-27)               █  █  █  fechas ¿?</w:t>
+        <w:t>Colegio en Ruta 11 (25-27)│   │   │   │   │   ██▌ ██▌ ██▌ │   │   │   │   │   │   │   │   │   │   │   │   │  fechas ¿?</w:t>
       </w:r>
     </w:p>
     <w:p>
@@ -647,7 +663,7 @@
         <w:spacing w:after="0" w:before="0"/>
       </w:pPr>
       <w:r>
-        <w:t xml:space="preserve">Colonias verano:                                                                       </w:t>
+        <w:t xml:space="preserve">Colonias verano:          │   │   │   │   │   │   │   │   │   │   │   │   │   │   │   │   │   │   │   │   │   </w:t>
       </w:r>
     </w:p>
     <w:p>
@@ -655,7 +671,7 @@
         <w:spacing w:after="0" w:before="0"/>
       </w:pPr>
       <w:r>
-        <w:t>Hebraica (22-27)              █  █  █  █  █  █  fechas ¿?</w:t>
+        <w:t>Hebraica (22-27)          │   │   ██▌ ██▌ ██▌ ██▌ ██▌ ██▌ │   │   │   │   │   │   │   │   │   │   │   │   │  fechas ¿?</w:t>
       </w:r>
     </w:p>
     <w:p>
@@ -663,7 +679,7 @@
         <w:spacing w:after="0" w:before="0"/>
       </w:pPr>
       <w:r>
-        <w:t>Mi Refugio (23-39)               █  █  █  █  █  █  █  █  █  █  █  █  █  █  █  █  █  veranos</w:t>
+        <w:t>Mi Refugio (23-39)        │   │   │   ██▌ ██▌ ██▌ ██▌ ██▌ ██▌ ██▌ ██▌ ██▌ ██▌ ██▌ ██▌ ██▌ ██▌ ██▌ ██▌ ██▌ │  veranos</w:t>
       </w:r>
     </w:p>
     <w:p>
@@ -671,14 +687,16 @@
         <w:spacing w:after="0" w:before="0"/>
       </w:pPr>
       <w:r>
-        <w:t>Barkojba (25-29)                       █  █  █  █  █  fechas ¿?</w:t>
+        <w:t>Barkojba (25-29)          │   │   │   │   │   ██▌ ██▌ ██▌ ██▌ ██▌ │   │   │   │   │   │   │   │   │   │   │  fechas ¿?</w:t>
       </w:r>
     </w:p>
     <w:p>
       <w:pPr>
         <w:spacing w:after="0" w:before="0"/>
       </w:pPr>
-      <w:r/>
+      <w:r>
+        <w:t xml:space="preserve">                          │   │   │   │   │   │   │   │   │   │   │   │   │   │   │   │   │   │   │   │   │   </w:t>
+      </w:r>
     </w:p>
     <w:p>
       <w:pPr>
@@ -697,14 +715,16 @@
         <w:spacing w:after="0" w:before="0"/>
       </w:pPr>
       <w:r>
-        <w:t xml:space="preserve">CSHA (con familia) (39-40)                                                         █  █  </w:t>
+        <w:t xml:space="preserve">CSHA (con familia) (39-40)│   │   │   │   │   │   │   │   │   │   │   │   │   │   │   │   │   │   │   ██▌ ██▌ </w:t>
       </w:r>
     </w:p>
     <w:p>
       <w:pPr>
         <w:spacing w:after="0" w:before="0"/>
       </w:pPr>
-      <w:r/>
+      <w:r>
+        <w:t xml:space="preserve">                          │   │   │   │   │   │   │   │   │   │   │   │   │   │   │   │   │   │   │   │   │   </w:t>
+      </w:r>
     </w:p>
     <w:p>
       <w:pPr>
@@ -723,7 +743,7 @@
         <w:spacing w:after="0" w:before="0"/>
       </w:pPr>
       <w:r>
-        <w:t xml:space="preserve">Noviazgo Natalia (24-28)            █  █  █  █  █                                      </w:t>
+        <w:t xml:space="preserve">Noviazgo Natalia (24-28)  │   │   │   │   ██▌ ██▌ ██▌ ██▌ ██▌ │   │   │   │   │   │   │   │   │   │   │   │   </w:t>
       </w:r>
     </w:p>
     <w:p>
@@ -731,7 +751,7 @@
         <w:spacing w:after="0" w:before="0"/>
       </w:pPr>
       <w:r>
-        <w:t>Matrimonio Natalia (29-40)                           █  █  █  █  █  █  █  █  █  █  █  █  → sigue hasta hoy</w:t>
+        <w:t>Matrimonio Natalia (29-40)│   │   │   │   │   │   │   │   │   ██▌ ██▌ ██▌ ██▌ ██▌ ██▌ ██▌ ██▌ ██▌ ██▌ ██▌ ██▌  → sigue hasta hoy</w:t>
       </w:r>
     </w:p>
     <w:p>
@@ -739,7 +759,7 @@
         <w:spacing w:after="0" w:before="0"/>
       </w:pPr>
       <w:r>
-        <w:t>Nace Uriel (34)                                                   █  (26/02)</w:t>
+        <w:t>Nace Uriel (34)           │   │   │   │   │   │   │   │   │   │   │   │   │   │   ██▌ │   │   │   │   │   │  (26/02)</w:t>
       </w:r>
     </w:p>
     <w:p>
@@ -747,7 +767,7 @@
         <w:spacing w:after="0" w:before="0"/>
       </w:pPr>
       <w:r>
-        <w:t>Nace Sol (35)                                                        █  (11/04)</w:t>
+        <w:t>Nace Sol (35)             │   │   │   │   │   │   │   │   │   │   │   │   │   │   │   ██▌ │   │   │   │   │  (11/04)</w:t>
       </w:r>
     </w:p>
     <w:p>
@@ -755,14 +775,16 @@
         <w:spacing w:after="0" w:before="0"/>
       </w:pPr>
       <w:r>
-        <w:t>Nace Matías (38)                                                              █  (03/10)</w:t>
+        <w:t>Nace Matías (38)          │   │   │   │   │   │   │   │   │   │   │   │   │   │   │   │   │   │   ██▌ │   │  (03/10)</w:t>
       </w:r>
     </w:p>
     <w:p>
       <w:pPr>
         <w:spacing w:after="0" w:before="0"/>
       </w:pPr>
-      <w:r/>
+      <w:r>
+        <w:t xml:space="preserve">                          │   │   │   │   │   │   │   │   │   │   │   │   │   │   │   │   │   │   │   │   │   </w:t>
+      </w:r>
     </w:p>
     <w:p>
       <w:pPr>
@@ -774,7 +796,7 @@
           <w:color w:val="1A568E"/>
           <w:sz w:val="18"/>
         </w:rPr>
-        <w:t>──── PARTE 3: TRANSICIÓN Y ERA TECNOLOGÍA (2014-2026) ────────────────────────────────────</w:t>
+        <w:t>──── PARTE 3: TRANSICIÓN Y ERA TECNOLOGÍA (2014-2026) ─────────────────────────────────────────</w:t>
       </w:r>
     </w:p>
     <w:p>
@@ -788,7 +810,7 @@
         <w:spacing w:after="0" w:before="0"/>
       </w:pPr>
       <w:r>
-        <w:t xml:space="preserve">                        14 15 16 17 18 19 20 21 22 23 24 25 26 </w:t>
+        <w:t xml:space="preserve">                          14  15  16  17  18  19  20  21  22  23  24  25  26  </w:t>
       </w:r>
     </w:p>
     <w:p>
@@ -796,7 +818,7 @@
         <w:spacing w:after="0" w:before="0"/>
       </w:pPr>
       <w:r>
-        <w:t xml:space="preserve">                        41 42 43 44 45 46 47 48 49 50 51 52 53   ← edad</w:t>
+        <w:t xml:space="preserve">                          41  42  43  44  45  46  47  48  49  50  51  52  53   ← edad</w:t>
       </w:r>
     </w:p>
     <w:p>
@@ -804,7 +826,7 @@
         <w:spacing w:after="0" w:before="0"/>
       </w:pPr>
       <w:r>
-        <w:t xml:space="preserve">                        ───────────────────────────────────────</w:t>
+        <w:t xml:space="preserve">                          ┼───┼───┼───┼───┼───┼───┼───┼───┼───┼───┼───┼───┼───</w:t>
       </w:r>
     </w:p>
     <w:p>
@@ -824,7 +846,7 @@
         <w:spacing w:after="0" w:before="0"/>
       </w:pPr>
       <w:r>
-        <w:t xml:space="preserve">Asesor.licitaciones (41-42)█  █                                   </w:t>
+        <w:t xml:space="preserve">Asesor.licitaciones (41-42)██▌ ██▌ │   │   │   │   │   │   │   │   │   │   │   </w:t>
       </w:r>
     </w:p>
     <w:p>
@@ -832,7 +854,7 @@
         <w:spacing w:after="0" w:before="0"/>
       </w:pPr>
       <w:r>
-        <w:t xml:space="preserve">Silk Tecnologías (42-43)   █  █                                </w:t>
+        <w:t xml:space="preserve">Silk Tecnologías (42-43)  │   ██▌ ██▌ │   │   │   │   │   │   │   │   │   │   </w:t>
       </w:r>
     </w:p>
     <w:p>
@@ -840,14 +862,16 @@
         <w:spacing w:after="0" w:before="0"/>
       </w:pPr>
       <w:r>
-        <w:t>SBD (43-53)                   █  █  █  █  █  █  █  █  █  █  █  ← Ventas→PM→Gte.Proy.</w:t>
+        <w:t>SBD (43-53)               │   │   ██▌ ██▌ ██▌ ██▌ ██▌ ██▌ ██▌ ██▌ ██▌ ██▌ ██▌  ← Ventas→PM→Gte.Proy.</w:t>
       </w:r>
     </w:p>
     <w:p>
       <w:pPr>
         <w:spacing w:after="0" w:before="0"/>
       </w:pPr>
-      <w:r/>
+      <w:r>
+        <w:t xml:space="preserve">                          │   │   │   │   │   │   │   │   │   │   │   │   │   </w:t>
+      </w:r>
     </w:p>
     <w:p>
       <w:pPr>
@@ -866,7 +890,7 @@
         <w:spacing w:after="0" w:before="0"/>
       </w:pPr>
       <w:r>
-        <w:t>Ser Dinámico (41-44)    █  █  █  █  (fin 2017)</w:t>
+        <w:t>Ser Dinámico (41-44)      ██▌ ██▌ ██▌ ██▌ │   │   │   │   │   │   │   │   │  (fin 2017)</w:t>
       </w:r>
     </w:p>
     <w:p>
@@ -874,7 +898,7 @@
         <w:spacing w:after="0" w:before="0"/>
       </w:pPr>
       <w:r>
-        <w:t>Uno Mayorista (44-46)            █  █  █  (cae 2019)</w:t>
+        <w:t>Uno Mayorista (44-46)     │   │   │   ██▌ ██▌ ██▌ │   │   │   │   │   │   │  (cae 2019)</w:t>
       </w:r>
     </w:p>
     <w:p>
@@ -882,7 +906,7 @@
         <w:spacing w:after="0" w:before="0"/>
       </w:pPr>
       <w:r>
-        <w:t xml:space="preserve">Muebles+Esteban (47-48)                   █  █                 </w:t>
+        <w:t xml:space="preserve">Muebles+Esteban (47-48)   │   │   │   │   │   │   ██▌ ██▌ │   │   │   │   │   </w:t>
       </w:r>
     </w:p>
     <w:p>
@@ -890,7 +914,7 @@
         <w:spacing w:after="0" w:before="0"/>
       </w:pPr>
       <w:r>
-        <w:t xml:space="preserve">Freelancer dev (50-51)                             █  █        </w:t>
+        <w:t xml:space="preserve">Freelancer dev (50-51)    │   │   │   │   │   │   │   │   │   ██▌ ██▌ │   │   </w:t>
       </w:r>
     </w:p>
     <w:p>
@@ -898,7 +922,7 @@
         <w:spacing w:after="0" w:before="0"/>
       </w:pPr>
       <w:r>
-        <w:t xml:space="preserve">AiControl Seguridad (51-53)                              █  █  █  </w:t>
+        <w:t xml:space="preserve">AiControl Seguridad (51-53)│   │   │   │   │   │   │   │   │   │   ██▌ ██▌ ██▌ </w:t>
       </w:r>
     </w:p>
     <w:p>
@@ -906,14 +930,16 @@
         <w:spacing w:after="0" w:before="0"/>
       </w:pPr>
       <w:r>
-        <w:t xml:space="preserve">ARGOS (53)                                                  █  </w:t>
+        <w:t xml:space="preserve">ARGOS (53)                │   │   │   │   │   │   │   │   │   │   │   │   ██▌ </w:t>
       </w:r>
     </w:p>
     <w:p>
       <w:pPr>
         <w:spacing w:after="0" w:before="0"/>
       </w:pPr>
-      <w:r/>
+      <w:r>
+        <w:t xml:space="preserve">                          │   │   │   │   │   │   │   │   │   │   │   │   │   </w:t>
+      </w:r>
     </w:p>
     <w:p>
       <w:pPr>
@@ -932,14 +958,16 @@
         <w:spacing w:after="0" w:before="0"/>
       </w:pPr>
       <w:r>
-        <w:t>Personal trainer (41-49)█  █  █  █  █  █  █  █  █  (última clase 2022, desde 96 dentro de Ser Dinámico)</w:t>
+        <w:t>Personal trainer (41-49)  ██▌ ██▌ ██▌ ██▌ ██▌ ██▌ ██▌ ██▌ ██▌ │   │   │   │  (última clase 2022, desde 96 dentro de Ser Dinámico)</w:t>
       </w:r>
     </w:p>
     <w:p>
       <w:pPr>
         <w:spacing w:after="0" w:before="0"/>
       </w:pPr>
-      <w:r/>
+      <w:r>
+        <w:t xml:space="preserve">                          │   │   │   │   │   │   │   │   │   │   │   │   │   </w:t>
+      </w:r>
     </w:p>
     <w:p>
       <w:pPr>
@@ -958,7 +986,7 @@
         <w:spacing w:after="0" w:before="0"/>
       </w:pPr>
       <w:r>
-        <w:t>Python Coursera (47)                      █  ✓ (mar 2020)</w:t>
+        <w:t>Python Coursera (47)      │   │   │   │   │   │   ██▌ │   │   │   │   │   │  ✓ (mar 2020)</w:t>
       </w:r>
     </w:p>
     <w:p>
@@ -966,7 +994,7 @@
         <w:spacing w:after="0" w:before="0"/>
       </w:pPr>
       <w:r>
-        <w:t>Google PM (3 cursos) (49-50)                        █  █  ✓ (nov22-mar23)</w:t>
+        <w:t>Google PM (3 cursos) (49-50)│   │   │   │   │   │   │   │   ██▌ ██▌ │   │   │  ✓ (nov22-mar23)</w:t>
       </w:r>
     </w:p>
     <w:p>
@@ -974,7 +1002,7 @@
         <w:spacing w:after="0" w:before="0"/>
       </w:pPr>
       <w:r>
-        <w:t>Mauro (JS+NestJS) (50)                             █  (verano 23, app TUP)</w:t>
+        <w:t>Mauro (JS+NestJS) (50)    │   │   │   │   │   │   │   │   │   ██▌ │   │   │  (verano 23, app TUP)</w:t>
       </w:r>
     </w:p>
     <w:p>
@@ -982,7 +1010,7 @@
         <w:spacing w:after="0" w:before="0"/>
       </w:pPr>
       <w:r>
-        <w:t>Codo a Codo FullSt. (50)                           █  ✓ (feb-jul 23, 208h)</w:t>
+        <w:t>Codo a Codo FullSt. (50)  │   │   │   │   │   │   │   │   │   ██▌ │   │   │  ✓ (feb-jul 23, 208h)</w:t>
       </w:r>
     </w:p>
     <w:p>
@@ -990,7 +1018,7 @@
         <w:spacing w:after="0" w:before="0"/>
       </w:pPr>
       <w:r>
-        <w:t xml:space="preserve">PEI A2+ inglés (50)                                █           </w:t>
+        <w:t xml:space="preserve">PEI A2+ inglés (50)       │   │   │   │   │   │   │   │   │   ██▌ │   │   │   </w:t>
       </w:r>
     </w:p>
     <w:p>
@@ -998,7 +1026,7 @@
         <w:spacing w:after="0" w:before="0"/>
       </w:pPr>
       <w:r>
-        <w:t>IFTS18 Datos+IA (50-52)                            █  █  █  ✓ (egresó 2025)</w:t>
+        <w:t>IFTS18 Datos+IA (50-52)   │   │   │   │   │   │   │   │   │   ██▌ ██▌ ██▌ │  ✓ (egresó 2025)</w:t>
       </w:r>
     </w:p>
     <w:p>
@@ -1006,7 +1034,7 @@
         <w:spacing w:after="0" w:before="0"/>
       </w:pPr>
       <w:r>
-        <w:t xml:space="preserve">Gen.AI Leader Goog. (52)                                 █     </w:t>
+        <w:t xml:space="preserve">Gen.AI Leader Goog. (52)  │   │   │   │   │   │   │   │   │   │   │   ██▌ │   </w:t>
       </w:r>
     </w:p>
     <w:p>
@@ -1014,14 +1042,16 @@
         <w:spacing w:after="0" w:before="0"/>
       </w:pPr>
       <w:r>
-        <w:t xml:space="preserve">Vertex AI badge (52)                                     █     </w:t>
+        <w:t xml:space="preserve">Vertex AI badge (52)      │   │   │   │   │   │   │   │   │   │   │   ██▌ │   </w:t>
       </w:r>
     </w:p>
     <w:p>
       <w:pPr>
         <w:spacing w:after="0" w:before="0"/>
       </w:pPr>
-      <w:r/>
+      <w:r>
+        <w:t xml:space="preserve">                          │   │   │   │   │   │   │   │   │   │   │   │   │   </w:t>
+      </w:r>
     </w:p>
     <w:p>
       <w:pPr>
@@ -1040,7 +1070,7 @@
         <w:spacing w:after="0" w:before="0"/>
       </w:pPr>
       <w:r>
-        <w:t xml:space="preserve">CASA (41)               █                                      </w:t>
+        <w:t xml:space="preserve">CASA (41)                 ██▌ │   │   │   │   │   │   │   │   │   │   │   │   </w:t>
       </w:r>
     </w:p>
     <w:p>
@@ -1048,7 +1078,7 @@
         <w:spacing w:after="0" w:before="0"/>
       </w:pPr>
       <w:r>
-        <w:t xml:space="preserve">Lambroth a Kol (42-45)     █  █  █  █                          </w:t>
+        <w:t xml:space="preserve">Lambroth a Kol (42-45)    │   ██▌ ██▌ ██▌ ██▌ │   │   │   │   │   │   │   │   </w:t>
       </w:r>
     </w:p>
     <w:p>
@@ -1056,14 +1086,16 @@
         <w:spacing w:after="0" w:before="0"/>
       </w:pPr>
       <w:r>
-        <w:t>Hacoaj (46-53)                         █  █  █  █  █  █  █  █  ← hasta hoy</w:t>
+        <w:t>Hacoaj (46-53)            │   │   │   │   │   ██▌ ██▌ ██▌ ██▌ ██▌ ██▌ ██▌ ██▌  ← hasta hoy</w:t>
       </w:r>
     </w:p>
     <w:p>
       <w:pPr>
         <w:spacing w:after="0" w:before="0"/>
       </w:pPr>
-      <w:r/>
+      <w:r>
+        <w:t xml:space="preserve">                          │   │   │   │   │   │   │   │   │   │   │   │   │   </w:t>
+      </w:r>
     </w:p>
     <w:p>
       <w:pPr>
@@ -1082,7 +1114,7 @@
         <w:spacing w:after="0" w:before="0"/>
       </w:pPr>
       <w:r>
-        <w:t>Matrimonio Natalia (41-53)█  █  █  █  █  █  █  █  █  █  █  █  █  ← continúa</w:t>
+        <w:t>Matrimonio Natalia (41-53)██▌ ██▌ ██▌ ██▌ ██▌ ██▌ ██▌ ██▌ ██▌ ██▌ ██▌ ██▌ ██▌  ← continúa</w:t>
       </w:r>
     </w:p>
     <w:p>
@@ -1090,7 +1122,7 @@
         <w:spacing w:after="0" w:before="0"/>
       </w:pPr>
       <w:r>
-        <w:t>Bar Mitzvá Uriel (47)                     █  (5/3/2020)</w:t>
+        <w:t>Bar Mitzvá Uriel (47)     │   │   │   │   │   │   ██▌ │   │   │   │   │   │  (5/3/2020)</w:t>
       </w:r>
     </w:p>
     <w:p>
@@ -1098,7 +1130,7 @@
         <w:spacing w:after="0" w:before="0"/>
       </w:pPr>
       <w:r>
-        <w:t>Bat Mitzvá Sol (48)                          █  (fecha ¿?)</w:t>
+        <w:t>Bat Mitzvá Sol (48)       │   │   │   │   │   │   │   ██▌ │   │   │   │   │  (fecha ¿?)</w:t>
       </w:r>
     </w:p>
     <w:p>
@@ -1106,7 +1138,7 @@
         <w:spacing w:after="0" w:before="0"/>
       </w:pPr>
       <w:r>
-        <w:t>† Fortuna (madre) (51)                                █  (marzo 2024)</w:t>
+        <w:t>† Fortuna (madre) (51)    │   │   │   │   │   │   │   │   │   │   ██▌ │   │  (marzo 2024)</w:t>
       </w:r>
     </w:p>
     <w:p>
@@ -1114,7 +1146,7 @@
         <w:spacing w:after="0" w:before="0"/>
       </w:pPr>
       <w:r>
-        <w:t>Bar Mitzvá Matías (51)                                █  (7/10/2024)</w:t>
+        <w:t>Bar Mitzvá Matías (51)    │   │   │   │   │   │   │   │   │   │   ██▌ │   │  (7/10/2024)</w:t>
       </w:r>
     </w:p>
     <w:p>
@@ -1122,14 +1154,16 @@
         <w:spacing w:after="0" w:before="0"/>
       </w:pPr>
       <w:r>
-        <w:t>† Aharon (suegro) (52)                                   █  (jul/ago 2025)</w:t>
+        <w:t>† Aharon (suegro) (52)    │   │   │   │   │   │   │   │   │   │   │   ██▌ │  (jul/ago 2025)</w:t>
       </w:r>
     </w:p>
     <w:p>
       <w:pPr>
         <w:spacing w:after="0" w:before="0"/>
       </w:pPr>
-      <w:r/>
+      <w:r>
+        <w:t xml:space="preserve">                          │   │   │   │   │   │   │   │   │   │   │   │   │   </w:t>
+      </w:r>
     </w:p>
     <w:p>
       <w:pPr>

</xml_diff>

<commit_message>
Add father's death date, running/half-marathons and update profile
- Raúl Jacobo Hamra † 12/06/2012 (same day as half marathon)
- Running training added (trained Mi Refugio people + personal students)
- 2-3 half marathons documented
- Profile updated with confirmed death date, running history

Co-Authored-By: Claude Opus 4.6 <noreply@anthropic.com>
</commit_message>
<xml_diff>
--- a/docs/Cronologia_Hernan_Hamra.docx
+++ b/docs/Cronologia_Hernan_Hamra.docx
@@ -631,6 +631,14 @@
         <w:spacing w:after="0" w:before="0"/>
       </w:pPr>
       <w:r>
+        <w:t>└─ Running/entren. (23-40)│   │   │   ██▌ ██▌ ██▌ ██▌ ██▌ ██▌ ██▌ ██▌ ██▌ ██▌ ██▌ ██▌ ██▌ ██▌ ██▌ ██▌ ██▌ ██▌  2-3 media maratones</w:t>
+      </w:r>
+    </w:p>
+    <w:p>
+      <w:pPr>
+        <w:spacing w:after="0" w:before="0"/>
+      </w:pPr>
+      <w:r>
         <w:t>Or Torá (Barracas) (25-28)│   │   │   │   │   ██▌ ██▌ ██▌ ██▌ │   │   │   │   │   │   │   │   │   │   │   │  profe, fechas ¿?</w:t>
       </w:r>
     </w:p>
@@ -776,6 +784,14 @@
       </w:pPr>
       <w:r>
         <w:t>Nace Matías (38)          │   │   │   │   │   │   │   │   │   │   │   │   │   │   │   │   │   │   ██▌ │   │  (03/10)</w:t>
+      </w:r>
+    </w:p>
+    <w:p>
+      <w:pPr>
+        <w:spacing w:after="0" w:before="0"/>
+      </w:pPr>
+      <w:r>
+        <w:t>† Raúl (padre) (39)       │   │   │   │   │   │   │   │   │   │   │   │   │   │   │   │   │   │   │   ██▌ │  (12/06/2012) mismo día media maratón</w:t>
       </w:r>
     </w:p>
     <w:p>

</xml_diff>